<commit_message>
Added repo link to PDF
</commit_message>
<xml_diff>
--- a/results/relatorio.docx
+++ b/results/relatorio.docx
@@ -70,7 +70,7 @@
           <w:sz w:val="28"/>
           <w:szCs w:val="28"/>
         </w:rPr>
-        <w:t>Alunos</w:t>
+        <w:t>Aluno</w:t>
       </w:r>
       <w:r>
         <w:rPr>
@@ -79,6 +79,39 @@
         </w:rPr>
         <w:t>: Fernando Moro</w:t>
       </w:r>
+      <w:r>
+        <w:rPr>
+          <w:sz w:val="28"/>
+          <w:szCs w:val="28"/>
+        </w:rPr>
+        <w:br/>
+      </w:r>
+      <w:r>
+        <w:rPr>
+          <w:b/>
+          <w:bCs/>
+          <w:sz w:val="28"/>
+          <w:szCs w:val="28"/>
+        </w:rPr>
+        <w:t>Repositório</w:t>
+      </w:r>
+      <w:r>
+        <w:rPr>
+          <w:sz w:val="28"/>
+          <w:szCs w:val="28"/>
+        </w:rPr>
+        <w:t xml:space="preserve">: </w:t>
+      </w:r>
+      <w:hyperlink r:id="rId5" w:history="1">
+        <w:r>
+          <w:rPr>
+            <w:rStyle w:val="Hyperlink"/>
+            <w:sz w:val="28"/>
+            <w:szCs w:val="28"/>
+          </w:rPr>
+          <w:t>https://github.com/MoroFernando/PUC.EstruturaDeDados.TDE03</w:t>
+        </w:r>
+      </w:hyperlink>
     </w:p>
     <w:p>
       <w:pPr>
@@ -599,34 +632,7 @@
           <w:sz w:val="24"/>
           <w:szCs w:val="24"/>
         </w:rPr>
-        <w:t>10</w:t>
-      </w:r>
-      <w:r>
-        <w:rPr>
-          <w:b/>
-          <w:bCs/>
-          <w:sz w:val="24"/>
-          <w:szCs w:val="24"/>
-        </w:rPr>
-        <w:t>.</w:t>
-      </w:r>
-      <w:r>
-        <w:rPr>
-          <w:b/>
-          <w:bCs/>
-          <w:sz w:val="24"/>
-          <w:szCs w:val="24"/>
-        </w:rPr>
-        <w:t>00</w:t>
-      </w:r>
-      <w:r>
-        <w:rPr>
-          <w:b/>
-          <w:bCs/>
-          <w:sz w:val="24"/>
-          <w:szCs w:val="24"/>
-        </w:rPr>
-        <w:t>0</w:t>
+        <w:t>10.000</w:t>
       </w:r>
       <w:r>
         <w:rPr>
@@ -656,6 +662,7 @@
           <w:sz w:val="24"/>
           <w:szCs w:val="24"/>
         </w:rPr>
+        <w:lastRenderedPageBreak/>
         <w:t>Tempo de execução: 0</w:t>
       </w:r>
       <w:r>
@@ -693,7 +700,6 @@
           <w:sz w:val="24"/>
           <w:szCs w:val="24"/>
         </w:rPr>
-        <w:lastRenderedPageBreak/>
         <w:t xml:space="preserve">Total de trocas: </w:t>
       </w:r>
       <w:r>
@@ -767,34 +773,7 @@
           <w:sz w:val="24"/>
           <w:szCs w:val="24"/>
         </w:rPr>
-        <w:t>100</w:t>
-      </w:r>
-      <w:r>
-        <w:rPr>
-          <w:b/>
-          <w:bCs/>
-          <w:sz w:val="24"/>
-          <w:szCs w:val="24"/>
-        </w:rPr>
-        <w:t>.</w:t>
-      </w:r>
-      <w:r>
-        <w:rPr>
-          <w:b/>
-          <w:bCs/>
-          <w:sz w:val="24"/>
-          <w:szCs w:val="24"/>
-        </w:rPr>
-        <w:t>0</w:t>
-      </w:r>
-      <w:r>
-        <w:rPr>
-          <w:b/>
-          <w:bCs/>
-          <w:sz w:val="24"/>
-          <w:szCs w:val="24"/>
-        </w:rPr>
-        <w:t>00</w:t>
+        <w:t>100.000</w:t>
       </w:r>
       <w:r>
         <w:rPr>
@@ -941,34 +920,7 @@
           <w:sz w:val="24"/>
           <w:szCs w:val="24"/>
         </w:rPr>
-        <w:t>5</w:t>
-      </w:r>
-      <w:r>
-        <w:rPr>
-          <w:b/>
-          <w:bCs/>
-          <w:sz w:val="24"/>
-          <w:szCs w:val="24"/>
-        </w:rPr>
-        <w:t>00</w:t>
-      </w:r>
-      <w:r>
-        <w:rPr>
-          <w:b/>
-          <w:bCs/>
-          <w:sz w:val="24"/>
-          <w:szCs w:val="24"/>
-        </w:rPr>
-        <w:t>.00</w:t>
-      </w:r>
-      <w:r>
-        <w:rPr>
-          <w:b/>
-          <w:bCs/>
-          <w:sz w:val="24"/>
-          <w:szCs w:val="24"/>
-        </w:rPr>
-        <w:t>0</w:t>
+        <w:t>500.000</w:t>
       </w:r>
       <w:r>
         <w:rPr>
@@ -1530,6 +1482,7 @@
           <w:sz w:val="24"/>
           <w:szCs w:val="24"/>
         </w:rPr>
+        <w:lastRenderedPageBreak/>
         <w:t xml:space="preserve">Total de iterações: </w:t>
       </w:r>
       <w:r>
@@ -2038,7 +1991,21 @@
           <w:sz w:val="24"/>
           <w:szCs w:val="24"/>
         </w:rPr>
-        <w:t xml:space="preserve">não fazia exibir os resultados dos 2 algoritmos de ordenação no mesmo gráfico, pois prejudicava a sua legibilidade. Então separei </w:t>
+        <w:t xml:space="preserve">não fazia </w:t>
+      </w:r>
+      <w:r>
+        <w:rPr>
+          <w:sz w:val="24"/>
+          <w:szCs w:val="24"/>
+        </w:rPr>
+        <w:t xml:space="preserve">sentido </w:t>
+      </w:r>
+      <w:r>
+        <w:rPr>
+          <w:sz w:val="24"/>
+          <w:szCs w:val="24"/>
+        </w:rPr>
+        <w:t xml:space="preserve">exibir os resultados dos 2 algoritmos de ordenação no mesmo gráfico, pois prejudicava a sua legibilidade. Então separei </w:t>
       </w:r>
       <w:r>
         <w:rPr>
@@ -2097,7 +2064,7 @@
           <w:sz w:val="24"/>
           <w:szCs w:val="24"/>
         </w:rPr>
-        <w:t>alizar a diferença gritante de performance, basta verificar a diferença da grandeza dos valores do eixo ‘y’ de ambos os gráficos.</w:t>
+        <w:t>alizar a diferença de performance, basta verificar a diferença da grandeza dos valores do eixo ‘y’ de ambos os gráficos.</w:t>
       </w:r>
       <w:r>
         <w:rPr>
@@ -2179,7 +2146,7 @@
                     </pic:cNvPicPr>
                   </pic:nvPicPr>
                   <pic:blipFill>
-                    <a:blip r:embed="rId5">
+                    <a:blip r:embed="rId6">
                       <a:extLst>
                         <a:ext uri="{28A0092B-C50C-407E-A947-70E740481C1C}">
                           <a14:useLocalDpi xmlns:a14="http://schemas.microsoft.com/office/drawing/2010/main" val="0"/>
@@ -2232,7 +2199,7 @@
                     </pic:cNvPicPr>
                   </pic:nvPicPr>
                   <pic:blipFill>
-                    <a:blip r:embed="rId6">
+                    <a:blip r:embed="rId7">
                       <a:extLst>
                         <a:ext uri="{28A0092B-C50C-407E-A947-70E740481C1C}">
                           <a14:useLocalDpi xmlns:a14="http://schemas.microsoft.com/office/drawing/2010/main" val="0"/>
@@ -2295,7 +2262,7 @@
                     </pic:cNvPicPr>
                   </pic:nvPicPr>
                   <pic:blipFill>
-                    <a:blip r:embed="rId7">
+                    <a:blip r:embed="rId8">
                       <a:extLst>
                         <a:ext uri="{28A0092B-C50C-407E-A947-70E740481C1C}">
                           <a14:useLocalDpi xmlns:a14="http://schemas.microsoft.com/office/drawing/2010/main" val="0"/>
@@ -2348,7 +2315,7 @@
                     </pic:cNvPicPr>
                   </pic:nvPicPr>
                   <pic:blipFill>
-                    <a:blip r:embed="rId8">
+                    <a:blip r:embed="rId9">
                       <a:extLst>
                         <a:ext uri="{28A0092B-C50C-407E-A947-70E740481C1C}">
                           <a14:useLocalDpi xmlns:a14="http://schemas.microsoft.com/office/drawing/2010/main" val="0"/>
@@ -2410,7 +2377,7 @@
                     </pic:cNvPicPr>
                   </pic:nvPicPr>
                   <pic:blipFill>
-                    <a:blip r:embed="rId9">
+                    <a:blip r:embed="rId10">
                       <a:extLst>
                         <a:ext uri="{28A0092B-C50C-407E-A947-70E740481C1C}">
                           <a14:useLocalDpi xmlns:a14="http://schemas.microsoft.com/office/drawing/2010/main" val="0"/>
@@ -2463,7 +2430,7 @@
                     </pic:cNvPicPr>
                   </pic:nvPicPr>
                   <pic:blipFill>
-                    <a:blip r:embed="rId10">
+                    <a:blip r:embed="rId11">
                       <a:extLst>
                         <a:ext uri="{28A0092B-C50C-407E-A947-70E740481C1C}">
                           <a14:useLocalDpi xmlns:a14="http://schemas.microsoft.com/office/drawing/2010/main" val="0"/>
@@ -3522,6 +3489,7 @@
   <w:style w:type="character" w:default="1" w:styleId="Fontepargpadro">
     <w:name w:val="Default Paragraph Font"/>
     <w:uiPriority w:val="1"/>
+    <w:semiHidden/>
     <w:unhideWhenUsed/>
   </w:style>
   <w:style w:type="table" w:default="1" w:styleId="Tabelanormal">
@@ -3835,6 +3803,29 @@
       <w:spacing w:val="5"/>
     </w:rPr>
   </w:style>
+  <w:style w:type="character" w:styleId="Hyperlink">
+    <w:name w:val="Hyperlink"/>
+    <w:basedOn w:val="Fontepargpadro"/>
+    <w:uiPriority w:val="99"/>
+    <w:unhideWhenUsed/>
+    <w:rsid w:val="008E5BAE"/>
+    <w:rPr>
+      <w:color w:val="467886" w:themeColor="hyperlink"/>
+      <w:u w:val="single"/>
+    </w:rPr>
+  </w:style>
+  <w:style w:type="character" w:styleId="MenoPendente">
+    <w:name w:val="Unresolved Mention"/>
+    <w:basedOn w:val="Fontepargpadro"/>
+    <w:uiPriority w:val="99"/>
+    <w:semiHidden/>
+    <w:unhideWhenUsed/>
+    <w:rsid w:val="008E5BAE"/>
+    <w:rPr>
+      <w:color w:val="605E5C"/>
+      <w:shd w:val="clear" w:color="auto" w:fill="E1DFDD"/>
+    </w:rPr>
+  </w:style>
 </w:styles>
 </file>
 

</xml_diff>